<commit_message>
feat(): added report 1.4.2 and fixed 1.4.1
</commit_message>
<xml_diff>
--- a/assets/mpei/reports/report_1_4_1.docx
+++ b/assets/mpei/reports/report_1_4_1.docx
@@ -548,12 +548,14 @@
                 <w:i/>
               </w:rPr>
             </w:pPr>
+            <w:proofErr w:type="spellStart"/>
             <w:r>
               <w:rPr>
                 <w:i/>
               </w:rPr>
               <w:t>arr</w:t>
             </w:r>
+            <w:proofErr w:type="spellEnd"/>
           </w:p>
         </w:tc>
         <w:tc>
@@ -586,7 +588,7 @@
           </w:tcPr>
           <w:p>
             <w:r>
-              <w:t>вещественный</w:t>
+              <w:t>массив вещественных чисел</w:t>
             </w:r>
           </w:p>
         </w:tc>
@@ -604,6 +606,15 @@
           <w:p>
             <w:r>
               <w:t>одномерный динамический массив</w:t>
+            </w:r>
+            <w:r>
+              <w:t xml:space="preserve"> </w:t>
+            </w:r>
+            <w:r>
+              <w:t>вещественн</w:t>
+            </w:r>
+            <w:r>
+              <w:t>ого типа</w:t>
             </w:r>
           </w:p>
         </w:tc>
@@ -783,7 +794,7 @@
           </w:tcPr>
           <w:p>
             <w:r>
-              <w:t>счетчик</w:t>
+              <w:t>переменная цикла</w:t>
             </w:r>
           </w:p>
         </w:tc>
@@ -1246,19 +1257,11 @@
                                 <w:lang w:val="en-US"/>
                               </w:rPr>
                             </w:pPr>
-                            <w:proofErr w:type="spellStart"/>
                             <w:r>
                               <w:rPr>
                                 <w:lang w:val="en-US"/>
                               </w:rPr>
-                              <w:t>arr</w:t>
-                            </w:r>
-                            <w:proofErr w:type="spellEnd"/>
-                            <w:r>
-                              <w:rPr>
-                                <w:lang w:val="en-US"/>
-                              </w:rPr>
-                              <w:t>[</w:t>
+                              <w:t>arr[</w:t>
                             </w:r>
                             <w:r>
                               <w:rPr>
@@ -1283,21 +1286,7 @@
                               <w:rPr>
                                 <w:lang w:val="en-US"/>
                               </w:rPr>
-                              <w:t xml:space="preserve"> </w:t>
-                            </w:r>
-                            <w:proofErr w:type="spellStart"/>
-                            <w:r>
-                              <w:rPr>
-                                <w:lang w:val="en-US"/>
-                              </w:rPr>
-                              <w:t>arr</w:t>
-                            </w:r>
-                            <w:proofErr w:type="spellEnd"/>
-                            <w:r>
-                              <w:rPr>
-                                <w:lang w:val="en-US"/>
-                              </w:rPr>
-                              <w:t>[</w:t>
+                              <w:t xml:space="preserve"> arr[</w:t>
                             </w:r>
                             <w:r>
                               <w:rPr>
@@ -2056,6 +2045,7 @@
           <w:szCs w:val="28"/>
         </w:rPr>
       </w:pPr>
+      <w:proofErr w:type="gramStart"/>
       <w:r>
         <w:rPr>
           <w:b/>
@@ -2063,7 +2053,16 @@
           <w:szCs w:val="28"/>
         </w:rPr>
         <w:lastRenderedPageBreak/>
-        <w:t>Листинг программы написанной на языке object pascal и скомпилированной с помощью freepascal</w:t>
+        <w:t>Листинг программы</w:t>
+      </w:r>
+      <w:proofErr w:type="gramEnd"/>
+      <w:r>
+        <w:rPr>
+          <w:b/>
+          <w:sz w:val="28"/>
+          <w:szCs w:val="28"/>
+        </w:rPr>
+        <w:t xml:space="preserve"> написанной на языке object pascal и скомпилированной с помощью freepascal</w:t>
       </w:r>
       <w:r>
         <w:rPr>
@@ -2230,7 +2229,18 @@
           <w:szCs w:val="20"/>
           <w:lang w:val="en-US" w:eastAsia="en-US"/>
         </w:rPr>
-        <w:t>big_brain_formula</w:t>
+        <w:t>big_brain_</w:t>
+      </w:r>
+      <w:proofErr w:type="gramStart"/>
+      <w:r>
+        <w:rPr>
+          <w:rFonts w:ascii="Courier New" w:eastAsiaTheme="minorHAnsi" w:hAnsi="Courier New" w:cs="Courier New"/>
+          <w:color w:val="000000"/>
+          <w:sz w:val="20"/>
+          <w:szCs w:val="20"/>
+          <w:lang w:val="en-US" w:eastAsia="en-US"/>
+        </w:rPr>
+        <w:t>formula</w:t>
       </w:r>
       <w:proofErr w:type="spellEnd"/>
       <w:r>
@@ -2241,7 +2251,18 @@
           <w:szCs w:val="20"/>
           <w:lang w:val="en-US" w:eastAsia="en-US"/>
         </w:rPr>
-        <w:t xml:space="preserve">(x: </w:t>
+        <w:t>(</w:t>
+      </w:r>
+      <w:proofErr w:type="gramEnd"/>
+      <w:r>
+        <w:rPr>
+          <w:rFonts w:ascii="Courier New" w:eastAsiaTheme="minorHAnsi" w:hAnsi="Courier New" w:cs="Courier New"/>
+          <w:color w:val="000000"/>
+          <w:sz w:val="20"/>
+          <w:szCs w:val="20"/>
+          <w:lang w:val="en-US" w:eastAsia="en-US"/>
+        </w:rPr>
+        <w:t xml:space="preserve">x: </w:t>
       </w:r>
       <w:r>
         <w:rPr>
@@ -2346,7 +2367,18 @@
           <w:szCs w:val="20"/>
           <w:lang w:val="en-US" w:eastAsia="en-US"/>
         </w:rPr>
-        <w:t>big_brain_formula</w:t>
+        <w:t>big_brain_</w:t>
+      </w:r>
+      <w:proofErr w:type="gramStart"/>
+      <w:r>
+        <w:rPr>
+          <w:rFonts w:ascii="Courier New" w:eastAsiaTheme="minorHAnsi" w:hAnsi="Courier New" w:cs="Courier New"/>
+          <w:color w:val="000000"/>
+          <w:sz w:val="20"/>
+          <w:szCs w:val="20"/>
+          <w:lang w:val="en-US" w:eastAsia="en-US"/>
+        </w:rPr>
+        <w:t>formula</w:t>
       </w:r>
       <w:proofErr w:type="spellEnd"/>
       <w:r>
@@ -2357,7 +2389,18 @@
           <w:szCs w:val="20"/>
           <w:lang w:val="en-US" w:eastAsia="en-US"/>
         </w:rPr>
-        <w:t xml:space="preserve"> := sqrt(</w:t>
+        <w:t xml:space="preserve"> :</w:t>
+      </w:r>
+      <w:proofErr w:type="gramEnd"/>
+      <w:r>
+        <w:rPr>
+          <w:rFonts w:ascii="Courier New" w:eastAsiaTheme="minorHAnsi" w:hAnsi="Courier New" w:cs="Courier New"/>
+          <w:color w:val="000000"/>
+          <w:sz w:val="20"/>
+          <w:szCs w:val="20"/>
+          <w:lang w:val="en-US" w:eastAsia="en-US"/>
+        </w:rPr>
+        <w:t>= sqrt(</w:t>
       </w:r>
       <w:r>
         <w:rPr>
@@ -2838,6 +2881,7 @@
         <w:t xml:space="preserve">  </w:t>
       </w:r>
       <w:proofErr w:type="spellStart"/>
+      <w:proofErr w:type="gramStart"/>
       <w:r>
         <w:rPr>
           <w:rFonts w:ascii="Courier New" w:eastAsiaTheme="minorHAnsi" w:hAnsi="Courier New" w:cs="Courier New"/>
@@ -2860,6 +2904,7 @@
         <w:t>(</w:t>
       </w:r>
       <w:proofErr w:type="spellStart"/>
+      <w:proofErr w:type="gramEnd"/>
       <w:r>
         <w:rPr>
           <w:rFonts w:ascii="Courier New" w:eastAsiaTheme="minorHAnsi" w:hAnsi="Courier New" w:cs="Courier New"/>
@@ -2920,6 +2965,7 @@
         <w:t xml:space="preserve">for </w:t>
       </w:r>
       <w:proofErr w:type="spellStart"/>
+      <w:proofErr w:type="gramStart"/>
       <w:r>
         <w:rPr>
           <w:rFonts w:ascii="Courier New" w:eastAsiaTheme="minorHAnsi" w:hAnsi="Courier New" w:cs="Courier New"/>
@@ -2939,7 +2985,18 @@
           <w:szCs w:val="20"/>
           <w:lang w:val="en-US" w:eastAsia="en-US"/>
         </w:rPr>
-        <w:t xml:space="preserve"> := </w:t>
+        <w:t xml:space="preserve"> :</w:t>
+      </w:r>
+      <w:proofErr w:type="gramEnd"/>
+      <w:r>
+        <w:rPr>
+          <w:rFonts w:ascii="Courier New" w:eastAsiaTheme="minorHAnsi" w:hAnsi="Courier New" w:cs="Courier New"/>
+          <w:color w:val="000000"/>
+          <w:sz w:val="20"/>
+          <w:szCs w:val="20"/>
+          <w:lang w:val="en-US" w:eastAsia="en-US"/>
+        </w:rPr>
+        <w:t xml:space="preserve">= </w:t>
       </w:r>
       <w:r>
         <w:rPr>
@@ -3049,6 +3106,7 @@
         </w:rPr>
         <w:t xml:space="preserve">  </w:t>
       </w:r>
+      <w:proofErr w:type="gramStart"/>
       <w:r>
         <w:rPr>
           <w:rFonts w:ascii="Courier New" w:eastAsiaTheme="minorHAnsi" w:hAnsi="Courier New" w:cs="Courier New"/>
@@ -3059,6 +3117,7 @@
         </w:rPr>
         <w:t>write(</w:t>
       </w:r>
+      <w:proofErr w:type="gramEnd"/>
       <w:r>
         <w:rPr>
           <w:rFonts w:ascii="Courier New" w:eastAsiaTheme="minorHAnsi" w:hAnsi="Courier New" w:cs="Courier New"/>
@@ -3099,29 +3158,7 @@
           <w:szCs w:val="20"/>
           <w:lang w:val="en-US" w:eastAsia="en-US"/>
         </w:rPr>
-        <w:t xml:space="preserve">, </w:t>
-      </w:r>
-      <w:proofErr w:type="spellStart"/>
-      <w:r>
-        <w:rPr>
-          <w:rFonts w:ascii="Courier New" w:eastAsiaTheme="minorHAnsi" w:hAnsi="Courier New" w:cs="Courier New"/>
-          <w:color w:val="000000"/>
-          <w:sz w:val="20"/>
-          <w:szCs w:val="20"/>
-          <w:lang w:val="en-US" w:eastAsia="en-US"/>
-        </w:rPr>
-        <w:t>i</w:t>
-      </w:r>
-      <w:proofErr w:type="spellEnd"/>
-      <w:r>
-        <w:rPr>
-          <w:rFonts w:ascii="Courier New" w:eastAsiaTheme="minorHAnsi" w:hAnsi="Courier New" w:cs="Courier New"/>
-          <w:color w:val="000000"/>
-          <w:sz w:val="20"/>
-          <w:szCs w:val="20"/>
-          <w:lang w:val="en-US" w:eastAsia="en-US"/>
-        </w:rPr>
-        <w:t xml:space="preserve">, </w:t>
+        <w:t xml:space="preserve">, i, </w:t>
       </w:r>
       <w:r>
         <w:rPr>
@@ -3282,6 +3319,7 @@
         <w:t xml:space="preserve">  </w:t>
       </w:r>
       <w:proofErr w:type="spellStart"/>
+      <w:proofErr w:type="gramStart"/>
       <w:r>
         <w:rPr>
           <w:rFonts w:ascii="Courier New" w:eastAsiaTheme="minorHAnsi" w:hAnsi="Courier New" w:cs="Courier New"/>
@@ -3303,6 +3341,7 @@
         </w:rPr>
         <w:t>(</w:t>
       </w:r>
+      <w:proofErr w:type="gramEnd"/>
       <w:r>
         <w:rPr>
           <w:rFonts w:ascii="Courier New" w:eastAsiaTheme="minorHAnsi" w:hAnsi="Courier New" w:cs="Courier New"/>
@@ -3484,6 +3523,7 @@
         <w:t xml:space="preserve">    </w:t>
       </w:r>
       <w:proofErr w:type="spellStart"/>
+      <w:proofErr w:type="gramStart"/>
       <w:r>
         <w:rPr>
           <w:rFonts w:ascii="Courier New" w:eastAsiaTheme="minorHAnsi" w:hAnsi="Courier New" w:cs="Courier New"/>
@@ -3503,7 +3543,18 @@
           <w:szCs w:val="20"/>
           <w:lang w:val="en-US" w:eastAsia="en-US"/>
         </w:rPr>
-        <w:t>(array_element:</w:t>
+        <w:t>(</w:t>
+      </w:r>
+      <w:proofErr w:type="gramEnd"/>
+      <w:r>
+        <w:rPr>
+          <w:rFonts w:ascii="Courier New" w:eastAsiaTheme="minorHAnsi" w:hAnsi="Courier New" w:cs="Courier New"/>
+          <w:color w:val="000000"/>
+          <w:sz w:val="20"/>
+          <w:szCs w:val="20"/>
+          <w:lang w:val="en-US" w:eastAsia="en-US"/>
+        </w:rPr>
+        <w:t>array_element:</w:t>
       </w:r>
       <w:r>
         <w:rPr>

</xml_diff>